<commit_message>
Finita descrizione LAN1 e cominciata LAN2
</commit_message>
<xml_diff>
--- a/Relazione.docx
+++ b/Relazione.docx
@@ -4,7 +4,20 @@
   <w:body>
     <w:p>
       <w:pPr>
-        <w:spacing w:after="0"/>
+        <w:spacing w:after="0" w:line="240" w:lineRule="auto"/>
+        <w:jc w:val="center"/>
+        <w:rPr>
+          <w:rFonts w:ascii="Aparajita" w:hAnsi="Aparajita" w:cs="Aparajita"/>
+          <w:b/>
+          <w:bCs/>
+          <w:sz w:val="72"/>
+          <w:szCs w:val="72"/>
+        </w:rPr>
+      </w:pPr>
+    </w:p>
+    <w:p>
+      <w:pPr>
+        <w:spacing w:after="0" w:line="240" w:lineRule="auto"/>
         <w:jc w:val="center"/>
         <w:rPr>
           <w:rFonts w:asciiTheme="majorHAnsi" w:hAnsiTheme="majorHAnsi"/>
@@ -17,7 +30,7 @@
     </w:p>
     <w:p>
       <w:pPr>
-        <w:spacing w:after="0"/>
+        <w:spacing w:after="0" w:line="240" w:lineRule="auto"/>
         <w:jc w:val="center"/>
         <w:rPr>
           <w:rFonts w:asciiTheme="majorHAnsi" w:hAnsiTheme="majorHAnsi"/>
@@ -30,7 +43,7 @@
     </w:p>
     <w:p>
       <w:pPr>
-        <w:spacing w:after="0"/>
+        <w:spacing w:after="0" w:line="240" w:lineRule="auto"/>
         <w:jc w:val="center"/>
         <w:rPr>
           <w:rFonts w:asciiTheme="majorHAnsi" w:hAnsiTheme="majorHAnsi"/>
@@ -43,7 +56,7 @@
     </w:p>
     <w:p>
       <w:pPr>
-        <w:spacing w:after="0"/>
+        <w:spacing w:after="0" w:line="240" w:lineRule="auto"/>
         <w:jc w:val="center"/>
         <w:rPr>
           <w:rFonts w:asciiTheme="majorHAnsi" w:hAnsiTheme="majorHAnsi"/>
@@ -56,7 +69,7 @@
     </w:p>
     <w:p>
       <w:pPr>
-        <w:spacing w:after="0"/>
+        <w:spacing w:after="0" w:line="240" w:lineRule="auto"/>
         <w:jc w:val="center"/>
         <w:rPr>
           <w:rFonts w:asciiTheme="majorHAnsi" w:hAnsiTheme="majorHAnsi"/>
@@ -66,11 +79,7 @@
           <w:szCs w:val="72"/>
         </w:rPr>
       </w:pPr>
-    </w:p>
-    <w:p>
-      <w:pPr>
-        <w:spacing w:after="0"/>
-        <w:jc w:val="center"/>
+      <w:r>
         <w:rPr>
           <w:rFonts w:asciiTheme="majorHAnsi" w:hAnsiTheme="majorHAnsi"/>
           <w:b/>
@@ -78,8 +87,13 @@
           <w:sz w:val="72"/>
           <w:szCs w:val="72"/>
         </w:rPr>
-      </w:pPr>
-      <w:r>
+        <w:t>DOCUMENTAZIONE DELLA CONFIGURAZIONE DI RETE –</w:t>
+      </w:r>
+    </w:p>
+    <w:p>
+      <w:pPr>
+        <w:spacing w:after="0" w:line="240" w:lineRule="auto"/>
+        <w:jc w:val="center"/>
         <w:rPr>
           <w:rFonts w:asciiTheme="majorHAnsi" w:hAnsiTheme="majorHAnsi"/>
           <w:b/>
@@ -87,13 +101,8 @@
           <w:sz w:val="72"/>
           <w:szCs w:val="72"/>
         </w:rPr>
-        <w:t>DOCUMENTAZIONE DELLA CONFIGURAZIONE DI RETE –</w:t>
-      </w:r>
-    </w:p>
-    <w:p>
-      <w:pPr>
-        <w:spacing w:after="0"/>
-        <w:jc w:val="center"/>
+      </w:pPr>
+      <w:r>
         <w:rPr>
           <w:rFonts w:asciiTheme="majorHAnsi" w:hAnsiTheme="majorHAnsi"/>
           <w:b/>
@@ -101,8 +110,13 @@
           <w:sz w:val="72"/>
           <w:szCs w:val="72"/>
         </w:rPr>
-      </w:pPr>
-      <w:r>
+        <w:t xml:space="preserve">ELABORATO 1 </w:t>
+      </w:r>
+    </w:p>
+    <w:p>
+      <w:pPr>
+        <w:spacing w:after="0" w:line="240" w:lineRule="auto"/>
+        <w:jc w:val="center"/>
         <w:rPr>
           <w:rFonts w:asciiTheme="majorHAnsi" w:hAnsiTheme="majorHAnsi"/>
           <w:b/>
@@ -110,13 +124,8 @@
           <w:sz w:val="72"/>
           <w:szCs w:val="72"/>
         </w:rPr>
-        <w:t xml:space="preserve">ELABORATO 1 </w:t>
-      </w:r>
-    </w:p>
-    <w:p>
-      <w:pPr>
-        <w:spacing w:after="0"/>
-        <w:jc w:val="center"/>
+      </w:pPr>
+      <w:r>
         <w:rPr>
           <w:rFonts w:asciiTheme="majorHAnsi" w:hAnsiTheme="majorHAnsi"/>
           <w:b/>
@@ -124,8 +133,47 @@
           <w:sz w:val="72"/>
           <w:szCs w:val="72"/>
         </w:rPr>
-      </w:pPr>
-      <w:r>
+        <w:t>Reti di Telecomunicazioni</w:t>
+      </w:r>
+    </w:p>
+    <w:p>
+      <w:pPr>
+        <w:spacing w:after="0" w:line="240" w:lineRule="auto"/>
+        <w:jc w:val="right"/>
+        <w:rPr>
+          <w:rFonts w:asciiTheme="majorHAnsi" w:hAnsiTheme="majorHAnsi"/>
+          <w:b/>
+          <w:bCs/>
+          <w:sz w:val="40"/>
+          <w:szCs w:val="40"/>
+        </w:rPr>
+      </w:pPr>
+    </w:p>
+    <w:p>
+      <w:pPr>
+        <w:spacing w:after="0" w:line="240" w:lineRule="auto"/>
+        <w:jc w:val="right"/>
+        <w:rPr>
+          <w:rFonts w:ascii="Arial" w:hAnsi="Arial" w:cs="Arial"/>
+          <w:sz w:val="40"/>
+          <w:szCs w:val="40"/>
+        </w:rPr>
+      </w:pPr>
+      <w:r>
+        <w:rPr>
+          <w:rFonts w:ascii="Arial" w:hAnsi="Arial" w:cs="Arial"/>
+          <w:i/>
+          <w:iCs/>
+          <w:sz w:val="40"/>
+          <w:szCs w:val="40"/>
+        </w:rPr>
+        <w:t>Giugliani Marco</w:t>
+      </w:r>
+    </w:p>
+    <w:p>
+      <w:pPr>
+        <w:spacing w:after="0" w:line="240" w:lineRule="auto"/>
+        <w:jc w:val="right"/>
         <w:rPr>
           <w:rFonts w:asciiTheme="majorHAnsi" w:hAnsiTheme="majorHAnsi"/>
           <w:b/>
@@ -133,46 +181,11 @@
           <w:sz w:val="72"/>
           <w:szCs w:val="72"/>
         </w:rPr>
-        <w:t>Reti di Telecomunicazioni</w:t>
-      </w:r>
-    </w:p>
-    <w:p>
-      <w:pPr>
-        <w:spacing w:after="0"/>
-        <w:jc w:val="right"/>
-        <w:rPr>
-          <w:rFonts w:asciiTheme="majorHAnsi" w:hAnsiTheme="majorHAnsi"/>
-          <w:b/>
-          <w:bCs/>
-          <w:sz w:val="40"/>
-          <w:szCs w:val="40"/>
-        </w:rPr>
-      </w:pPr>
-    </w:p>
-    <w:p>
-      <w:pPr>
-        <w:spacing w:after="0"/>
-        <w:jc w:val="right"/>
-        <w:rPr>
-          <w:rFonts w:ascii="Arial" w:hAnsi="Arial" w:cs="Arial"/>
-          <w:sz w:val="40"/>
-          <w:szCs w:val="40"/>
-        </w:rPr>
-      </w:pPr>
-      <w:r>
-        <w:rPr>
-          <w:rFonts w:ascii="Arial" w:hAnsi="Arial" w:cs="Arial"/>
-          <w:i/>
-          <w:iCs/>
-          <w:sz w:val="40"/>
-          <w:szCs w:val="40"/>
-        </w:rPr>
-        <w:t>Giugliani Marco</w:t>
-      </w:r>
-    </w:p>
-    <w:p>
-      <w:pPr>
-        <w:spacing w:after="0"/>
+      </w:pPr>
+    </w:p>
+    <w:p>
+      <w:pPr>
+        <w:spacing w:after="0" w:line="240" w:lineRule="auto"/>
         <w:jc w:val="right"/>
         <w:rPr>
           <w:rFonts w:asciiTheme="majorHAnsi" w:hAnsiTheme="majorHAnsi"/>
@@ -185,8 +198,8 @@
     </w:p>
     <w:p>
       <w:pPr>
-        <w:spacing w:after="0"/>
-        <w:jc w:val="right"/>
+        <w:spacing w:after="0" w:line="240" w:lineRule="auto"/>
+        <w:jc w:val="center"/>
         <w:rPr>
           <w:rFonts w:asciiTheme="majorHAnsi" w:hAnsiTheme="majorHAnsi"/>
           <w:b/>
@@ -198,20 +211,7 @@
     </w:p>
     <w:p>
       <w:pPr>
-        <w:spacing w:after="0"/>
-        <w:jc w:val="center"/>
-        <w:rPr>
-          <w:rFonts w:asciiTheme="majorHAnsi" w:hAnsiTheme="majorHAnsi"/>
-          <w:b/>
-          <w:bCs/>
-          <w:sz w:val="72"/>
-          <w:szCs w:val="72"/>
-        </w:rPr>
-      </w:pPr>
-    </w:p>
-    <w:p>
-      <w:pPr>
-        <w:spacing w:after="0"/>
+        <w:spacing w:after="0" w:line="240" w:lineRule="auto"/>
         <w:rPr>
           <w:rFonts w:asciiTheme="majorHAnsi" w:hAnsiTheme="majorHAnsi"/>
           <w:b/>
@@ -230,7 +230,7 @@
     </w:p>
     <w:p>
       <w:pPr>
-        <w:spacing w:after="0"/>
+        <w:spacing w:after="0" w:line="240" w:lineRule="auto"/>
         <w:jc w:val="center"/>
         <w:rPr>
           <w:rFonts w:asciiTheme="majorHAnsi" w:hAnsiTheme="majorHAnsi"/>
@@ -254,7 +254,8 @@
     </w:p>
     <w:p>
       <w:pPr>
-        <w:spacing w:after="0"/>
+        <w:spacing w:after="0" w:line="240" w:lineRule="auto"/>
+        <w:jc w:val="center"/>
         <w:rPr>
           <w:rFonts w:asciiTheme="majorHAnsi" w:hAnsiTheme="majorHAnsi"/>
           <w:b/>
@@ -271,60 +272,127 @@
           <w:ilvl w:val="0"/>
           <w:numId w:val="1"/>
         </w:numPr>
-        <w:spacing w:after="0"/>
-        <w:rPr>
-          <w:rFonts w:ascii="Arial" w:hAnsi="Arial" w:cs="Arial"/>
-          <w:sz w:val="36"/>
-          <w:szCs w:val="36"/>
-        </w:rPr>
-      </w:pPr>
-      <w:hyperlink w:anchor="Visione" w:history="1">
-        <w:r>
-          <w:rPr>
-            <w:rStyle w:val="Collegamentoipertestuale"/>
-            <w:rFonts w:ascii="Arial" w:hAnsi="Arial" w:cs="Arial"/>
-            <w:sz w:val="36"/>
-            <w:szCs w:val="36"/>
-          </w:rPr>
-          <w:t>Visione dell’am</w:t>
-        </w:r>
-        <w:r>
-          <w:rPr>
-            <w:rStyle w:val="Collegamentoipertestuale"/>
-            <w:rFonts w:ascii="Arial" w:hAnsi="Arial" w:cs="Arial"/>
-            <w:sz w:val="36"/>
-            <w:szCs w:val="36"/>
-          </w:rPr>
-          <w:t>b</w:t>
-        </w:r>
-        <w:r>
-          <w:rPr>
-            <w:rStyle w:val="Collegamentoipertestuale"/>
-            <w:rFonts w:ascii="Arial" w:hAnsi="Arial" w:cs="Arial"/>
-            <w:sz w:val="36"/>
-            <w:szCs w:val="36"/>
-          </w:rPr>
-          <w:t>ie</w:t>
-        </w:r>
-        <w:r>
-          <w:rPr>
-            <w:rStyle w:val="Collegamentoipertestuale"/>
-            <w:rFonts w:ascii="Arial" w:hAnsi="Arial" w:cs="Arial"/>
-            <w:sz w:val="36"/>
-            <w:szCs w:val="36"/>
-          </w:rPr>
-          <w:t>n</w:t>
-        </w:r>
-        <w:r>
-          <w:rPr>
-            <w:rStyle w:val="Collegamentoipertestuale"/>
-            <w:rFonts w:ascii="Arial" w:hAnsi="Arial" w:cs="Arial"/>
-            <w:sz w:val="36"/>
-            <w:szCs w:val="36"/>
-          </w:rPr>
-          <w:t>te di rete</w:t>
-        </w:r>
-      </w:hyperlink>
+        <w:spacing w:after="0" w:line="240" w:lineRule="auto"/>
+        <w:rPr>
+          <w:rStyle w:val="Collegamentoipertestuale"/>
+          <w:rFonts w:ascii="Aparajita" w:hAnsi="Aparajita" w:cs="Aparajita"/>
+          <w:sz w:val="40"/>
+          <w:szCs w:val="40"/>
+        </w:rPr>
+      </w:pPr>
+      <w:r>
+        <w:rPr>
+          <w:rFonts w:ascii="Aparajita" w:hAnsi="Aparajita" w:cs="Aparajita"/>
+          <w:sz w:val="40"/>
+          <w:szCs w:val="40"/>
+        </w:rPr>
+        <w:fldChar w:fldCharType="begin"/>
+      </w:r>
+      <w:r>
+        <w:rPr>
+          <w:rFonts w:ascii="Aparajita" w:hAnsi="Aparajita" w:cs="Aparajita"/>
+          <w:sz w:val="40"/>
+          <w:szCs w:val="40"/>
+        </w:rPr>
+        <w:instrText>HYPERLINK  \l "Visione"</w:instrText>
+      </w:r>
+      <w:r>
+        <w:rPr>
+          <w:rFonts w:ascii="Aparajita" w:hAnsi="Aparajita" w:cs="Aparajita"/>
+          <w:sz w:val="40"/>
+          <w:szCs w:val="40"/>
+        </w:rPr>
+      </w:r>
+      <w:r>
+        <w:rPr>
+          <w:rFonts w:ascii="Aparajita" w:hAnsi="Aparajita" w:cs="Aparajita"/>
+          <w:sz w:val="40"/>
+          <w:szCs w:val="40"/>
+        </w:rPr>
+        <w:fldChar w:fldCharType="separate"/>
+      </w:r>
+      <w:r>
+        <w:rPr>
+          <w:rStyle w:val="Collegamentoipertestuale"/>
+          <w:rFonts w:ascii="Aparajita" w:hAnsi="Aparajita" w:cs="Aparajita"/>
+          <w:sz w:val="40"/>
+          <w:szCs w:val="40"/>
+        </w:rPr>
+        <w:t>Visione dell’ambiente di rete</w:t>
+      </w:r>
+      <w:r>
+        <w:rPr>
+          <w:rStyle w:val="Collegamentoipertestuale"/>
+          <w:rFonts w:ascii="Aparajita" w:hAnsi="Aparajita" w:cs="Aparajita"/>
+          <w:sz w:val="40"/>
+          <w:szCs w:val="40"/>
+        </w:rPr>
+        <w:tab/>
+      </w:r>
+      <w:r>
+        <w:rPr>
+          <w:rStyle w:val="Collegamentoipertestuale"/>
+          <w:rFonts w:ascii="Aparajita" w:hAnsi="Aparajita" w:cs="Aparajita"/>
+          <w:sz w:val="40"/>
+          <w:szCs w:val="40"/>
+        </w:rPr>
+        <w:tab/>
+      </w:r>
+      <w:r>
+        <w:rPr>
+          <w:rStyle w:val="Collegamentoipertestuale"/>
+          <w:rFonts w:ascii="Aparajita" w:hAnsi="Aparajita" w:cs="Aparajita"/>
+          <w:sz w:val="40"/>
+          <w:szCs w:val="40"/>
+        </w:rPr>
+        <w:tab/>
+      </w:r>
+      <w:r>
+        <w:rPr>
+          <w:rStyle w:val="Collegamentoipertestuale"/>
+          <w:rFonts w:ascii="Aparajita" w:hAnsi="Aparajita" w:cs="Aparajita"/>
+          <w:sz w:val="40"/>
+          <w:szCs w:val="40"/>
+        </w:rPr>
+        <w:tab/>
+      </w:r>
+      <w:r>
+        <w:rPr>
+          <w:rStyle w:val="Collegamentoipertestuale"/>
+          <w:rFonts w:ascii="Aparajita" w:hAnsi="Aparajita" w:cs="Aparajita"/>
+          <w:sz w:val="40"/>
+          <w:szCs w:val="40"/>
+        </w:rPr>
+        <w:tab/>
+      </w:r>
+      <w:r>
+        <w:rPr>
+          <w:rStyle w:val="Collegamentoipertestuale"/>
+          <w:rFonts w:ascii="Aparajita" w:hAnsi="Aparajita" w:cs="Aparajita"/>
+          <w:sz w:val="40"/>
+          <w:szCs w:val="40"/>
+        </w:rPr>
+        <w:tab/>
+      </w:r>
+      <w:r>
+        <w:rPr>
+          <w:rStyle w:val="Collegamentoipertestuale"/>
+          <w:rFonts w:ascii="Aparajita" w:hAnsi="Aparajita" w:cs="Aparajita"/>
+          <w:sz w:val="40"/>
+          <w:szCs w:val="40"/>
+        </w:rPr>
+        <w:tab/>
+      </w:r>
+      <w:r>
+        <w:rPr>
+          <w:rStyle w:val="Collegamentoipertestuale"/>
+          <w:rFonts w:ascii="Aparajita" w:hAnsi="Aparajita" w:cs="Aparajita"/>
+          <w:sz w:val="40"/>
+          <w:szCs w:val="40"/>
+        </w:rPr>
+        <w:tab/>
+        <w:t xml:space="preserve">   2</w:t>
+      </w:r>
     </w:p>
     <w:p>
       <w:pPr>
@@ -333,42 +401,171 @@
           <w:ilvl w:val="1"/>
           <w:numId w:val="1"/>
         </w:numPr>
-        <w:spacing w:after="0"/>
-        <w:rPr>
-          <w:rFonts w:ascii="Arial" w:hAnsi="Arial" w:cs="Arial"/>
-          <w:sz w:val="36"/>
-          <w:szCs w:val="36"/>
-        </w:rPr>
-      </w:pPr>
-      <w:hyperlink w:anchor="LAN1" w:history="1">
-        <w:r>
-          <w:rPr>
-            <w:rStyle w:val="Collegamentoipertestuale"/>
-            <w:rFonts w:ascii="Arial" w:hAnsi="Arial" w:cs="Arial"/>
-            <w:sz w:val="36"/>
-            <w:szCs w:val="36"/>
-          </w:rPr>
-          <w:t>LA</w:t>
-        </w:r>
-        <w:r>
-          <w:rPr>
-            <w:rStyle w:val="Collegamentoipertestuale"/>
-            <w:rFonts w:ascii="Arial" w:hAnsi="Arial" w:cs="Arial"/>
-            <w:sz w:val="36"/>
-            <w:szCs w:val="36"/>
-          </w:rPr>
-          <w:t>N</w:t>
-        </w:r>
-        <w:r>
-          <w:rPr>
-            <w:rStyle w:val="Collegamentoipertestuale"/>
-            <w:rFonts w:ascii="Arial" w:hAnsi="Arial" w:cs="Arial"/>
-            <w:sz w:val="36"/>
-            <w:szCs w:val="36"/>
-          </w:rPr>
-          <w:t xml:space="preserve"> 1</w:t>
-        </w:r>
-      </w:hyperlink>
+        <w:spacing w:after="0" w:line="240" w:lineRule="auto"/>
+        <w:rPr>
+          <w:rStyle w:val="Collegamentoipertestuale"/>
+          <w:rFonts w:ascii="Aparajita" w:hAnsi="Aparajita" w:cs="Aparajita"/>
+          <w:sz w:val="40"/>
+          <w:szCs w:val="40"/>
+        </w:rPr>
+      </w:pPr>
+      <w:r>
+        <w:rPr>
+          <w:rFonts w:ascii="Aparajita" w:hAnsi="Aparajita" w:cs="Aparajita"/>
+          <w:sz w:val="40"/>
+          <w:szCs w:val="40"/>
+        </w:rPr>
+        <w:fldChar w:fldCharType="end"/>
+      </w:r>
+      <w:r>
+        <w:rPr>
+          <w:rFonts w:ascii="Aparajita" w:hAnsi="Aparajita" w:cs="Aparajita"/>
+          <w:sz w:val="40"/>
+          <w:szCs w:val="40"/>
+        </w:rPr>
+        <w:fldChar w:fldCharType="begin"/>
+      </w:r>
+      <w:r>
+        <w:rPr>
+          <w:rFonts w:ascii="Aparajita" w:hAnsi="Aparajita" w:cs="Aparajita"/>
+          <w:sz w:val="40"/>
+          <w:szCs w:val="40"/>
+        </w:rPr>
+        <w:instrText>HYPERLINK  \l "LAN1"</w:instrText>
+      </w:r>
+      <w:r>
+        <w:rPr>
+          <w:rFonts w:ascii="Aparajita" w:hAnsi="Aparajita" w:cs="Aparajita"/>
+          <w:sz w:val="40"/>
+          <w:szCs w:val="40"/>
+        </w:rPr>
+      </w:r>
+      <w:r>
+        <w:rPr>
+          <w:rFonts w:ascii="Aparajita" w:hAnsi="Aparajita" w:cs="Aparajita"/>
+          <w:sz w:val="40"/>
+          <w:szCs w:val="40"/>
+        </w:rPr>
+        <w:fldChar w:fldCharType="separate"/>
+      </w:r>
+      <w:r>
+        <w:rPr>
+          <w:rStyle w:val="Collegamentoipertestuale"/>
+          <w:rFonts w:ascii="Aparajita" w:hAnsi="Aparajita" w:cs="Aparajita"/>
+          <w:sz w:val="40"/>
+          <w:szCs w:val="40"/>
+        </w:rPr>
+        <w:t>LA</w:t>
+      </w:r>
+      <w:r>
+        <w:rPr>
+          <w:rStyle w:val="Collegamentoipertestuale"/>
+          <w:rFonts w:ascii="Aparajita" w:hAnsi="Aparajita" w:cs="Aparajita"/>
+          <w:sz w:val="40"/>
+          <w:szCs w:val="40"/>
+        </w:rPr>
+        <w:t>N</w:t>
+      </w:r>
+      <w:r>
+        <w:rPr>
+          <w:rStyle w:val="Collegamentoipertestuale"/>
+          <w:rFonts w:ascii="Aparajita" w:hAnsi="Aparajita" w:cs="Aparajita"/>
+          <w:sz w:val="40"/>
+          <w:szCs w:val="40"/>
+        </w:rPr>
+        <w:t xml:space="preserve"> 1</w:t>
+      </w:r>
+      <w:r>
+        <w:rPr>
+          <w:rStyle w:val="Collegamentoipertestuale"/>
+          <w:rFonts w:ascii="Aparajita" w:hAnsi="Aparajita" w:cs="Aparajita"/>
+          <w:sz w:val="40"/>
+          <w:szCs w:val="40"/>
+        </w:rPr>
+        <w:tab/>
+      </w:r>
+      <w:r>
+        <w:rPr>
+          <w:rStyle w:val="Collegamentoipertestuale"/>
+          <w:rFonts w:ascii="Aparajita" w:hAnsi="Aparajita" w:cs="Aparajita"/>
+          <w:sz w:val="40"/>
+          <w:szCs w:val="40"/>
+        </w:rPr>
+        <w:tab/>
+      </w:r>
+      <w:r>
+        <w:rPr>
+          <w:rStyle w:val="Collegamentoipertestuale"/>
+          <w:rFonts w:ascii="Aparajita" w:hAnsi="Aparajita" w:cs="Aparajita"/>
+          <w:sz w:val="40"/>
+          <w:szCs w:val="40"/>
+        </w:rPr>
+        <w:tab/>
+      </w:r>
+      <w:r>
+        <w:rPr>
+          <w:rStyle w:val="Collegamentoipertestuale"/>
+          <w:rFonts w:ascii="Aparajita" w:hAnsi="Aparajita" w:cs="Aparajita"/>
+          <w:sz w:val="40"/>
+          <w:szCs w:val="40"/>
+        </w:rPr>
+        <w:tab/>
+      </w:r>
+      <w:r>
+        <w:rPr>
+          <w:rStyle w:val="Collegamentoipertestuale"/>
+          <w:rFonts w:ascii="Aparajita" w:hAnsi="Aparajita" w:cs="Aparajita"/>
+          <w:sz w:val="40"/>
+          <w:szCs w:val="40"/>
+        </w:rPr>
+        <w:tab/>
+      </w:r>
+      <w:r>
+        <w:rPr>
+          <w:rStyle w:val="Collegamentoipertestuale"/>
+          <w:rFonts w:ascii="Aparajita" w:hAnsi="Aparajita" w:cs="Aparajita"/>
+          <w:sz w:val="40"/>
+          <w:szCs w:val="40"/>
+        </w:rPr>
+        <w:tab/>
+      </w:r>
+      <w:r>
+        <w:rPr>
+          <w:rStyle w:val="Collegamentoipertestuale"/>
+          <w:rFonts w:ascii="Aparajita" w:hAnsi="Aparajita" w:cs="Aparajita"/>
+          <w:sz w:val="40"/>
+          <w:szCs w:val="40"/>
+        </w:rPr>
+        <w:tab/>
+      </w:r>
+      <w:r>
+        <w:rPr>
+          <w:rStyle w:val="Collegamentoipertestuale"/>
+          <w:rFonts w:ascii="Aparajita" w:hAnsi="Aparajita" w:cs="Aparajita"/>
+          <w:sz w:val="40"/>
+          <w:szCs w:val="40"/>
+        </w:rPr>
+        <w:tab/>
+      </w:r>
+      <w:r>
+        <w:rPr>
+          <w:rStyle w:val="Collegamentoipertestuale"/>
+          <w:rFonts w:ascii="Aparajita" w:hAnsi="Aparajita" w:cs="Aparajita"/>
+          <w:sz w:val="40"/>
+          <w:szCs w:val="40"/>
+        </w:rPr>
+        <w:tab/>
+      </w:r>
+      <w:r>
+        <w:rPr>
+          <w:rStyle w:val="Collegamentoipertestuale"/>
+          <w:rFonts w:ascii="Aparajita" w:hAnsi="Aparajita" w:cs="Aparajita"/>
+          <w:sz w:val="40"/>
+          <w:szCs w:val="40"/>
+        </w:rPr>
+        <w:tab/>
+        <w:t xml:space="preserve">   2</w:t>
+      </w:r>
     </w:p>
     <w:p>
       <w:pPr>
@@ -377,20 +574,177 @@
           <w:ilvl w:val="1"/>
           <w:numId w:val="1"/>
         </w:numPr>
-        <w:spacing w:after="0"/>
-        <w:rPr>
-          <w:rFonts w:ascii="Arial" w:hAnsi="Arial" w:cs="Arial"/>
-          <w:sz w:val="36"/>
-          <w:szCs w:val="36"/>
-        </w:rPr>
-      </w:pPr>
-      <w:r>
-        <w:rPr>
-          <w:rFonts w:ascii="Arial" w:hAnsi="Arial" w:cs="Arial"/>
-          <w:sz w:val="36"/>
-          <w:szCs w:val="36"/>
-        </w:rPr>
-        <w:t>LAN 2</w:t>
+        <w:spacing w:after="0" w:line="240" w:lineRule="auto"/>
+        <w:rPr>
+          <w:rFonts w:ascii="Aparajita" w:hAnsi="Aparajita" w:cs="Aparajita"/>
+          <w:sz w:val="40"/>
+          <w:szCs w:val="40"/>
+        </w:rPr>
+      </w:pPr>
+      <w:r>
+        <w:rPr>
+          <w:rFonts w:ascii="Aparajita" w:hAnsi="Aparajita" w:cs="Aparajita"/>
+          <w:sz w:val="40"/>
+          <w:szCs w:val="40"/>
+        </w:rPr>
+        <w:fldChar w:fldCharType="end"/>
+      </w:r>
+      <w:r>
+        <w:rPr>
+          <w:rFonts w:ascii="Aparajita" w:hAnsi="Aparajita" w:cs="Aparajita"/>
+          <w:sz w:val="40"/>
+          <w:szCs w:val="40"/>
+        </w:rPr>
+        <w:fldChar w:fldCharType="begin"/>
+      </w:r>
+      <w:r>
+        <w:rPr>
+          <w:rFonts w:ascii="Aparajita" w:hAnsi="Aparajita" w:cs="Aparajita"/>
+          <w:sz w:val="40"/>
+          <w:szCs w:val="40"/>
+        </w:rPr>
+        <w:instrText>HYPERLINK  \l "LAN2"</w:instrText>
+      </w:r>
+      <w:r>
+        <w:rPr>
+          <w:rFonts w:ascii="Aparajita" w:hAnsi="Aparajita" w:cs="Aparajita"/>
+          <w:sz w:val="40"/>
+          <w:szCs w:val="40"/>
+        </w:rPr>
+      </w:r>
+      <w:r>
+        <w:rPr>
+          <w:rFonts w:ascii="Aparajita" w:hAnsi="Aparajita" w:cs="Aparajita"/>
+          <w:sz w:val="40"/>
+          <w:szCs w:val="40"/>
+        </w:rPr>
+        <w:fldChar w:fldCharType="separate"/>
+      </w:r>
+      <w:r>
+        <w:rPr>
+          <w:rStyle w:val="Collegamentoipertestuale"/>
+          <w:rFonts w:ascii="Aparajita" w:hAnsi="Aparajita" w:cs="Aparajita"/>
+          <w:sz w:val="40"/>
+          <w:szCs w:val="40"/>
+        </w:rPr>
+        <w:t>LAN</w:t>
+      </w:r>
+      <w:r>
+        <w:rPr>
+          <w:rStyle w:val="Collegamentoipertestuale"/>
+          <w:rFonts w:ascii="Aparajita" w:hAnsi="Aparajita" w:cs="Aparajita"/>
+          <w:sz w:val="40"/>
+          <w:szCs w:val="40"/>
+        </w:rPr>
+        <w:t xml:space="preserve"> </w:t>
+      </w:r>
+      <w:r>
+        <w:rPr>
+          <w:rStyle w:val="Collegamentoipertestuale"/>
+          <w:rFonts w:ascii="Aparajita" w:hAnsi="Aparajita" w:cs="Aparajita"/>
+          <w:sz w:val="40"/>
+          <w:szCs w:val="40"/>
+        </w:rPr>
+        <w:t>2</w:t>
+      </w:r>
+      <w:r>
+        <w:rPr>
+          <w:rStyle w:val="Collegamentoipertestuale"/>
+          <w:rFonts w:ascii="Aparajita" w:hAnsi="Aparajita" w:cs="Aparajita"/>
+          <w:sz w:val="40"/>
+          <w:szCs w:val="40"/>
+        </w:rPr>
+        <w:tab/>
+      </w:r>
+      <w:r>
+        <w:rPr>
+          <w:rStyle w:val="Collegamentoipertestuale"/>
+          <w:rFonts w:ascii="Aparajita" w:hAnsi="Aparajita" w:cs="Aparajita"/>
+          <w:sz w:val="40"/>
+          <w:szCs w:val="40"/>
+        </w:rPr>
+        <w:tab/>
+      </w:r>
+      <w:r>
+        <w:rPr>
+          <w:rStyle w:val="Collegamentoipertestuale"/>
+          <w:rFonts w:ascii="Aparajita" w:hAnsi="Aparajita" w:cs="Aparajita"/>
+          <w:sz w:val="40"/>
+          <w:szCs w:val="40"/>
+        </w:rPr>
+        <w:tab/>
+      </w:r>
+      <w:r>
+        <w:rPr>
+          <w:rStyle w:val="Collegamentoipertestuale"/>
+          <w:rFonts w:ascii="Aparajita" w:hAnsi="Aparajita" w:cs="Aparajita"/>
+          <w:sz w:val="40"/>
+          <w:szCs w:val="40"/>
+        </w:rPr>
+        <w:tab/>
+      </w:r>
+      <w:r>
+        <w:rPr>
+          <w:rStyle w:val="Collegamentoipertestuale"/>
+          <w:rFonts w:ascii="Aparajita" w:hAnsi="Aparajita" w:cs="Aparajita"/>
+          <w:sz w:val="40"/>
+          <w:szCs w:val="40"/>
+        </w:rPr>
+        <w:tab/>
+      </w:r>
+      <w:r>
+        <w:rPr>
+          <w:rStyle w:val="Collegamentoipertestuale"/>
+          <w:rFonts w:ascii="Aparajita" w:hAnsi="Aparajita" w:cs="Aparajita"/>
+          <w:sz w:val="40"/>
+          <w:szCs w:val="40"/>
+        </w:rPr>
+        <w:tab/>
+      </w:r>
+      <w:r>
+        <w:rPr>
+          <w:rStyle w:val="Collegamentoipertestuale"/>
+          <w:rFonts w:ascii="Aparajita" w:hAnsi="Aparajita" w:cs="Aparajita"/>
+          <w:sz w:val="40"/>
+          <w:szCs w:val="40"/>
+        </w:rPr>
+        <w:tab/>
+      </w:r>
+      <w:r>
+        <w:rPr>
+          <w:rStyle w:val="Collegamentoipertestuale"/>
+          <w:rFonts w:ascii="Aparajita" w:hAnsi="Aparajita" w:cs="Aparajita"/>
+          <w:sz w:val="40"/>
+          <w:szCs w:val="40"/>
+        </w:rPr>
+        <w:tab/>
+      </w:r>
+      <w:r>
+        <w:rPr>
+          <w:rStyle w:val="Collegamentoipertestuale"/>
+          <w:rFonts w:ascii="Aparajita" w:hAnsi="Aparajita" w:cs="Aparajita"/>
+          <w:sz w:val="40"/>
+          <w:szCs w:val="40"/>
+        </w:rPr>
+        <w:tab/>
+      </w:r>
+      <w:r>
+        <w:rPr>
+          <w:rStyle w:val="Collegamentoipertestuale"/>
+          <w:rFonts w:ascii="Aparajita" w:hAnsi="Aparajita" w:cs="Aparajita"/>
+          <w:sz w:val="40"/>
+          <w:szCs w:val="40"/>
+        </w:rPr>
+        <w:tab/>
+        <w:t xml:space="preserve">   3</w:t>
+      </w:r>
+      <w:r>
+        <w:rPr>
+          <w:rFonts w:ascii="Aparajita" w:hAnsi="Aparajita" w:cs="Aparajita"/>
+          <w:sz w:val="40"/>
+          <w:szCs w:val="40"/>
+        </w:rPr>
+        <w:fldChar w:fldCharType="end"/>
       </w:r>
     </w:p>
     <w:p>
@@ -400,18 +754,18 @@
           <w:ilvl w:val="1"/>
           <w:numId w:val="1"/>
         </w:numPr>
-        <w:spacing w:after="0"/>
-        <w:rPr>
-          <w:rFonts w:ascii="Arial" w:hAnsi="Arial" w:cs="Arial"/>
-          <w:sz w:val="36"/>
-          <w:szCs w:val="36"/>
-        </w:rPr>
-      </w:pPr>
-      <w:r>
-        <w:rPr>
-          <w:rFonts w:ascii="Arial" w:hAnsi="Arial" w:cs="Arial"/>
-          <w:sz w:val="36"/>
-          <w:szCs w:val="36"/>
+        <w:spacing w:after="0" w:line="240" w:lineRule="auto"/>
+        <w:rPr>
+          <w:rFonts w:ascii="Aparajita" w:hAnsi="Aparajita" w:cs="Aparajita"/>
+          <w:sz w:val="40"/>
+          <w:szCs w:val="40"/>
+        </w:rPr>
+      </w:pPr>
+      <w:r>
+        <w:rPr>
+          <w:rFonts w:ascii="Aparajita" w:hAnsi="Aparajita" w:cs="Aparajita"/>
+          <w:sz w:val="40"/>
+          <w:szCs w:val="40"/>
         </w:rPr>
         <w:t>LAN tra i router</w:t>
       </w:r>
@@ -423,18 +777,18 @@
           <w:ilvl w:val="0"/>
           <w:numId w:val="1"/>
         </w:numPr>
-        <w:spacing w:after="0"/>
-        <w:rPr>
-          <w:rFonts w:ascii="Arial" w:hAnsi="Arial" w:cs="Arial"/>
-          <w:sz w:val="36"/>
-          <w:szCs w:val="36"/>
-        </w:rPr>
-      </w:pPr>
-      <w:r>
-        <w:rPr>
-          <w:rFonts w:ascii="Arial" w:hAnsi="Arial" w:cs="Arial"/>
-          <w:sz w:val="36"/>
-          <w:szCs w:val="36"/>
+        <w:spacing w:after="0" w:line="240" w:lineRule="auto"/>
+        <w:rPr>
+          <w:rFonts w:ascii="Aparajita" w:hAnsi="Aparajita" w:cs="Aparajita"/>
+          <w:sz w:val="40"/>
+          <w:szCs w:val="40"/>
+        </w:rPr>
+      </w:pPr>
+      <w:r>
+        <w:rPr>
+          <w:rFonts w:ascii="Aparajita" w:hAnsi="Aparajita" w:cs="Aparajita"/>
+          <w:sz w:val="40"/>
+          <w:szCs w:val="40"/>
         </w:rPr>
         <w:t>Suddivisione degli indirizzi</w:t>
       </w:r>
@@ -446,18 +800,18 @@
           <w:ilvl w:val="0"/>
           <w:numId w:val="1"/>
         </w:numPr>
-        <w:spacing w:after="0"/>
-        <w:rPr>
-          <w:rFonts w:ascii="Arial" w:hAnsi="Arial" w:cs="Arial"/>
-          <w:sz w:val="36"/>
-          <w:szCs w:val="36"/>
-        </w:rPr>
-      </w:pPr>
-      <w:r>
-        <w:rPr>
-          <w:rFonts w:ascii="Arial" w:hAnsi="Arial" w:cs="Arial"/>
-          <w:sz w:val="36"/>
-          <w:szCs w:val="36"/>
+        <w:spacing w:after="0" w:line="240" w:lineRule="auto"/>
+        <w:rPr>
+          <w:rFonts w:ascii="Aparajita" w:hAnsi="Aparajita" w:cs="Aparajita"/>
+          <w:sz w:val="40"/>
+          <w:szCs w:val="40"/>
+        </w:rPr>
+      </w:pPr>
+      <w:r>
+        <w:rPr>
+          <w:rFonts w:ascii="Aparajita" w:hAnsi="Aparajita" w:cs="Aparajita"/>
+          <w:sz w:val="40"/>
+          <w:szCs w:val="40"/>
         </w:rPr>
         <w:t>Spiegazione comandi utilizzati</w:t>
       </w:r>
@@ -469,18 +823,18 @@
           <w:ilvl w:val="1"/>
           <w:numId w:val="1"/>
         </w:numPr>
-        <w:spacing w:after="0"/>
-        <w:rPr>
-          <w:rFonts w:ascii="Arial" w:hAnsi="Arial" w:cs="Arial"/>
-          <w:sz w:val="36"/>
-          <w:szCs w:val="36"/>
-        </w:rPr>
-      </w:pPr>
-      <w:r>
-        <w:rPr>
-          <w:rFonts w:ascii="Arial" w:hAnsi="Arial" w:cs="Arial"/>
-          <w:sz w:val="36"/>
-          <w:szCs w:val="36"/>
+        <w:spacing w:after="0" w:line="240" w:lineRule="auto"/>
+        <w:rPr>
+          <w:rFonts w:ascii="Aparajita" w:hAnsi="Aparajita" w:cs="Aparajita"/>
+          <w:sz w:val="40"/>
+          <w:szCs w:val="40"/>
+        </w:rPr>
+      </w:pPr>
+      <w:r>
+        <w:rPr>
+          <w:rFonts w:ascii="Aparajita" w:hAnsi="Aparajita" w:cs="Aparajita"/>
+          <w:sz w:val="40"/>
+          <w:szCs w:val="40"/>
         </w:rPr>
         <w:t>Comandi su Switch</w:t>
       </w:r>
@@ -492,28 +846,20 @@
           <w:ilvl w:val="1"/>
           <w:numId w:val="1"/>
         </w:numPr>
-        <w:spacing w:after="0"/>
-        <w:rPr>
-          <w:rFonts w:ascii="Arial" w:hAnsi="Arial" w:cs="Arial"/>
-          <w:sz w:val="36"/>
-          <w:szCs w:val="36"/>
-        </w:rPr>
-      </w:pPr>
-      <w:r>
-        <w:rPr>
-          <w:rFonts w:ascii="Arial" w:hAnsi="Arial" w:cs="Arial"/>
-          <w:sz w:val="36"/>
-          <w:szCs w:val="36"/>
-        </w:rPr>
-        <w:t xml:space="preserve">Comandi su </w:t>
-      </w:r>
-      <w:r>
-        <w:rPr>
-          <w:rFonts w:ascii="Arial" w:hAnsi="Arial" w:cs="Arial"/>
-          <w:sz w:val="36"/>
-          <w:szCs w:val="36"/>
-        </w:rPr>
-        <w:t>Router</w:t>
+        <w:spacing w:after="0" w:line="240" w:lineRule="auto"/>
+        <w:rPr>
+          <w:rFonts w:ascii="Aparajita" w:hAnsi="Aparajita" w:cs="Aparajita"/>
+          <w:sz w:val="40"/>
+          <w:szCs w:val="40"/>
+        </w:rPr>
+      </w:pPr>
+      <w:r>
+        <w:rPr>
+          <w:rFonts w:ascii="Aparajita" w:hAnsi="Aparajita" w:cs="Aparajita"/>
+          <w:sz w:val="40"/>
+          <w:szCs w:val="40"/>
+        </w:rPr>
+        <w:t>Comandi su Router</w:t>
       </w:r>
     </w:p>
     <w:p>
@@ -523,26 +869,50 @@
           <w:ilvl w:val="0"/>
           <w:numId w:val="1"/>
         </w:numPr>
-        <w:spacing w:after="0"/>
+        <w:spacing w:after="0" w:line="240" w:lineRule="auto"/>
+        <w:rPr>
+          <w:rFonts w:ascii="Aparajita" w:hAnsi="Aparajita" w:cs="Aparajita"/>
+          <w:sz w:val="40"/>
+          <w:szCs w:val="40"/>
+        </w:rPr>
+      </w:pPr>
+      <w:r>
+        <w:rPr>
+          <w:rFonts w:ascii="Aparajita" w:hAnsi="Aparajita" w:cs="Aparajita"/>
+          <w:sz w:val="40"/>
+          <w:szCs w:val="40"/>
+        </w:rPr>
+        <w:t>Verifica del funzionamento</w:t>
+      </w:r>
+    </w:p>
+    <w:p>
+      <w:pPr>
+        <w:pStyle w:val="Paragrafoelenco"/>
+        <w:spacing w:after="0" w:line="240" w:lineRule="auto"/>
+        <w:ind w:left="360"/>
         <w:rPr>
           <w:rFonts w:ascii="Arial" w:hAnsi="Arial" w:cs="Arial"/>
           <w:sz w:val="36"/>
           <w:szCs w:val="36"/>
         </w:rPr>
       </w:pPr>
-      <w:r>
+    </w:p>
+    <w:p>
+      <w:pPr>
+        <w:pStyle w:val="Paragrafoelenco"/>
+        <w:spacing w:after="0" w:line="240" w:lineRule="auto"/>
+        <w:ind w:left="360"/>
         <w:rPr>
           <w:rFonts w:ascii="Arial" w:hAnsi="Arial" w:cs="Arial"/>
           <w:sz w:val="36"/>
           <w:szCs w:val="36"/>
         </w:rPr>
-        <w:t>Verifica del funzionamento</w:t>
-      </w:r>
+      </w:pPr>
     </w:p>
     <w:p>
       <w:pPr>
         <w:pStyle w:val="Paragrafoelenco"/>
-        <w:spacing w:after="0"/>
+        <w:spacing w:after="0" w:line="240" w:lineRule="auto"/>
         <w:ind w:left="360"/>
         <w:rPr>
           <w:rFonts w:ascii="Arial" w:hAnsi="Arial" w:cs="Arial"/>
@@ -554,7 +924,7 @@
     <w:p>
       <w:pPr>
         <w:pStyle w:val="Paragrafoelenco"/>
-        <w:spacing w:after="0"/>
+        <w:spacing w:after="0" w:line="240" w:lineRule="auto"/>
         <w:ind w:left="360"/>
         <w:rPr>
           <w:rFonts w:ascii="Arial" w:hAnsi="Arial" w:cs="Arial"/>
@@ -566,7 +936,7 @@
     <w:p>
       <w:pPr>
         <w:pStyle w:val="Paragrafoelenco"/>
-        <w:spacing w:after="0"/>
+        <w:spacing w:after="0" w:line="240" w:lineRule="auto"/>
         <w:ind w:left="360"/>
         <w:rPr>
           <w:rFonts w:ascii="Arial" w:hAnsi="Arial" w:cs="Arial"/>
@@ -578,7 +948,7 @@
     <w:p>
       <w:pPr>
         <w:pStyle w:val="Paragrafoelenco"/>
-        <w:spacing w:after="0"/>
+        <w:spacing w:after="0" w:line="240" w:lineRule="auto"/>
         <w:ind w:left="360"/>
         <w:rPr>
           <w:rFonts w:ascii="Arial" w:hAnsi="Arial" w:cs="Arial"/>
@@ -590,7 +960,7 @@
     <w:p>
       <w:pPr>
         <w:pStyle w:val="Paragrafoelenco"/>
-        <w:spacing w:after="0"/>
+        <w:spacing w:after="0" w:line="240" w:lineRule="auto"/>
         <w:ind w:left="360"/>
         <w:rPr>
           <w:rFonts w:ascii="Arial" w:hAnsi="Arial" w:cs="Arial"/>
@@ -602,7 +972,7 @@
     <w:p>
       <w:pPr>
         <w:pStyle w:val="Paragrafoelenco"/>
-        <w:spacing w:after="0"/>
+        <w:spacing w:after="0" w:line="240" w:lineRule="auto"/>
         <w:ind w:left="360"/>
         <w:rPr>
           <w:rFonts w:ascii="Arial" w:hAnsi="Arial" w:cs="Arial"/>
@@ -614,7 +984,7 @@
     <w:p>
       <w:pPr>
         <w:pStyle w:val="Paragrafoelenco"/>
-        <w:spacing w:after="0"/>
+        <w:spacing w:after="0" w:line="240" w:lineRule="auto"/>
         <w:ind w:left="360"/>
         <w:rPr>
           <w:rFonts w:ascii="Arial" w:hAnsi="Arial" w:cs="Arial"/>
@@ -626,7 +996,7 @@
     <w:p>
       <w:pPr>
         <w:pStyle w:val="Paragrafoelenco"/>
-        <w:spacing w:after="0"/>
+        <w:spacing w:after="0" w:line="240" w:lineRule="auto"/>
         <w:ind w:left="360"/>
         <w:rPr>
           <w:rFonts w:ascii="Arial" w:hAnsi="Arial" w:cs="Arial"/>
@@ -638,7 +1008,7 @@
     <w:p>
       <w:pPr>
         <w:pStyle w:val="Paragrafoelenco"/>
-        <w:spacing w:after="0"/>
+        <w:spacing w:after="0" w:line="240" w:lineRule="auto"/>
         <w:ind w:left="360"/>
         <w:rPr>
           <w:rFonts w:ascii="Arial" w:hAnsi="Arial" w:cs="Arial"/>
@@ -650,7 +1020,7 @@
     <w:p>
       <w:pPr>
         <w:pStyle w:val="Paragrafoelenco"/>
-        <w:spacing w:after="0"/>
+        <w:spacing w:after="0" w:line="240" w:lineRule="auto"/>
         <w:ind w:left="360"/>
         <w:rPr>
           <w:rFonts w:ascii="Arial" w:hAnsi="Arial" w:cs="Arial"/>
@@ -662,7 +1032,7 @@
     <w:p>
       <w:pPr>
         <w:pStyle w:val="Paragrafoelenco"/>
-        <w:spacing w:after="0"/>
+        <w:spacing w:after="0" w:line="240" w:lineRule="auto"/>
         <w:ind w:left="360"/>
         <w:rPr>
           <w:rFonts w:ascii="Arial" w:hAnsi="Arial" w:cs="Arial"/>
@@ -674,7 +1044,7 @@
     <w:p>
       <w:pPr>
         <w:pStyle w:val="Paragrafoelenco"/>
-        <w:spacing w:after="0"/>
+        <w:spacing w:after="0" w:line="240" w:lineRule="auto"/>
         <w:ind w:left="360"/>
         <w:rPr>
           <w:rFonts w:ascii="Arial" w:hAnsi="Arial" w:cs="Arial"/>
@@ -686,7 +1056,7 @@
     <w:p>
       <w:pPr>
         <w:pStyle w:val="Paragrafoelenco"/>
-        <w:spacing w:after="0"/>
+        <w:spacing w:after="0" w:line="240" w:lineRule="auto"/>
         <w:ind w:left="360"/>
         <w:rPr>
           <w:rFonts w:ascii="Arial" w:hAnsi="Arial" w:cs="Arial"/>
@@ -698,7 +1068,7 @@
     <w:p>
       <w:pPr>
         <w:pStyle w:val="Paragrafoelenco"/>
-        <w:spacing w:after="0"/>
+        <w:spacing w:after="0" w:line="240" w:lineRule="auto"/>
         <w:ind w:left="360"/>
         <w:rPr>
           <w:rFonts w:ascii="Arial" w:hAnsi="Arial" w:cs="Arial"/>
@@ -709,9 +1079,7 @@
     </w:p>
     <w:p>
       <w:pPr>
-        <w:pStyle w:val="Paragrafoelenco"/>
-        <w:spacing w:after="0"/>
-        <w:ind w:left="360"/>
+        <w:spacing w:after="0" w:line="240" w:lineRule="auto"/>
         <w:rPr>
           <w:rFonts w:ascii="Arial" w:hAnsi="Arial" w:cs="Arial"/>
           <w:sz w:val="36"/>
@@ -721,9 +1089,7 @@
     </w:p>
     <w:p>
       <w:pPr>
-        <w:pStyle w:val="Paragrafoelenco"/>
-        <w:spacing w:after="0"/>
-        <w:ind w:left="360"/>
+        <w:spacing w:after="0" w:line="240" w:lineRule="auto"/>
         <w:rPr>
           <w:rFonts w:ascii="Arial" w:hAnsi="Arial" w:cs="Arial"/>
           <w:sz w:val="36"/>
@@ -733,7 +1099,17 @@
     </w:p>
     <w:p>
       <w:pPr>
-        <w:spacing w:after="0"/>
+        <w:spacing w:after="0" w:line="240" w:lineRule="auto"/>
+        <w:rPr>
+          <w:rFonts w:ascii="Arial" w:hAnsi="Arial" w:cs="Arial"/>
+          <w:sz w:val="36"/>
+          <w:szCs w:val="36"/>
+        </w:rPr>
+      </w:pPr>
+    </w:p>
+    <w:p>
+      <w:pPr>
+        <w:spacing w:after="0" w:line="240" w:lineRule="auto"/>
         <w:rPr>
           <w:rFonts w:ascii="Arial" w:hAnsi="Arial" w:cs="Arial"/>
           <w:sz w:val="36"/>
@@ -748,7 +1124,7 @@
           <w:ilvl w:val="0"/>
           <w:numId w:val="2"/>
         </w:numPr>
-        <w:spacing w:after="0"/>
+        <w:spacing w:after="0" w:line="240" w:lineRule="auto"/>
         <w:jc w:val="center"/>
         <w:rPr>
           <w:rFonts w:asciiTheme="majorHAnsi" w:hAnsiTheme="majorHAnsi" w:cs="Arial"/>
@@ -774,7 +1150,7 @@
     <w:bookmarkEnd w:id="0"/>
     <w:p>
       <w:pPr>
-        <w:spacing w:after="0"/>
+        <w:spacing w:after="0" w:line="240" w:lineRule="auto"/>
         <w:ind w:left="360"/>
         <w:rPr>
           <w:rFonts w:ascii="Arial" w:hAnsi="Arial" w:cs="Arial"/>
@@ -792,7 +1168,32 @@
           <w:ilvl w:val="1"/>
           <w:numId w:val="3"/>
         </w:numPr>
-        <w:spacing w:after="0"/>
+        <w:spacing w:after="0" w:line="240" w:lineRule="auto"/>
+        <w:rPr>
+          <w:rFonts w:asciiTheme="majorHAnsi" w:hAnsiTheme="majorHAnsi" w:cs="Arial"/>
+          <w:b/>
+          <w:bCs/>
+          <w:sz w:val="36"/>
+          <w:szCs w:val="36"/>
+        </w:rPr>
+      </w:pPr>
+      <w:bookmarkStart w:id="1" w:name="LAN1"/>
+      <w:r>
+        <w:rPr>
+          <w:rFonts w:asciiTheme="majorHAnsi" w:hAnsiTheme="majorHAnsi" w:cs="Arial"/>
+          <w:b/>
+          <w:bCs/>
+          <w:sz w:val="36"/>
+          <w:szCs w:val="36"/>
+        </w:rPr>
+        <w:t>LAN 1</w:t>
+      </w:r>
+      <w:bookmarkEnd w:id="1"/>
+    </w:p>
+    <w:p>
+      <w:pPr>
+        <w:spacing w:after="0" w:line="240" w:lineRule="auto"/>
+        <w:ind w:left="360"/>
         <w:rPr>
           <w:rFonts w:ascii="Arial" w:hAnsi="Arial" w:cs="Arial"/>
           <w:b/>
@@ -801,7 +1202,6 @@
           <w:szCs w:val="36"/>
         </w:rPr>
       </w:pPr>
-      <w:bookmarkStart w:id="1" w:name="LAN1"/>
       <w:r>
         <w:rPr>
           <w:rFonts w:ascii="Arial" w:hAnsi="Arial" w:cs="Arial"/>
@@ -810,36 +1210,11 @@
           <w:sz w:val="36"/>
           <w:szCs w:val="36"/>
         </w:rPr>
-        <w:t>LAN 1</w:t>
-      </w:r>
-      <w:bookmarkEnd w:id="1"/>
-    </w:p>
-    <w:p>
-      <w:pPr>
-        <w:spacing w:after="0"/>
-        <w:ind w:left="360"/>
-        <w:jc w:val="center"/>
-        <w:rPr>
-          <w:rFonts w:ascii="Arial" w:hAnsi="Arial" w:cs="Arial"/>
-          <w:b/>
-          <w:bCs/>
-          <w:sz w:val="36"/>
-          <w:szCs w:val="36"/>
-        </w:rPr>
-      </w:pPr>
-      <w:r>
-        <w:rPr>
-          <w:rFonts w:ascii="Arial" w:hAnsi="Arial" w:cs="Arial"/>
-          <w:b/>
-          <w:bCs/>
-          <w:sz w:val="36"/>
-          <w:szCs w:val="36"/>
-        </w:rPr>
         <w:drawing>
-          <wp:inline distT="0" distB="0" distL="0" distR="0" wp14:anchorId="1C2B994F" wp14:editId="6936D8C8">
-            <wp:extent cx="5433519" cy="4013859"/>
-            <wp:effectExtent l="0" t="0" r="0" b="5715"/>
-            <wp:docPr id="892753094" name="Immagine 1" descr="Immagine che contiene testo, schermata, diagramma, linea&#10;&#10;Descrizione generata automaticamente"/>
+          <wp:inline distT="0" distB="0" distL="0" distR="0" wp14:anchorId="67B1EC6A" wp14:editId="2B1E477D">
+            <wp:extent cx="5629275" cy="3676650"/>
+            <wp:effectExtent l="0" t="0" r="9525" b="0"/>
+            <wp:docPr id="1317663800" name="Immagine 1"/>
             <wp:cNvGraphicFramePr>
               <a:graphicFrameLocks xmlns:a="http://schemas.openxmlformats.org/drawingml/2006/main" noChangeAspect="1"/>
             </wp:cNvGraphicFramePr>
@@ -847,7 +1222,7 @@
               <a:graphicData uri="http://schemas.openxmlformats.org/drawingml/2006/picture">
                 <pic:pic xmlns:pic="http://schemas.openxmlformats.org/drawingml/2006/picture">
                   <pic:nvPicPr>
-                    <pic:cNvPr id="892753094" name="Immagine 1" descr="Immagine che contiene testo, schermata, diagramma, linea&#10;&#10;Descrizione generata automaticamente"/>
+                    <pic:cNvPr id="1317663800" name=""/>
                     <pic:cNvPicPr/>
                   </pic:nvPicPr>
                   <pic:blipFill>
@@ -859,7 +1234,7 @@
                   <pic:spPr>
                     <a:xfrm>
                       <a:off x="0" y="0"/>
-                      <a:ext cx="5443186" cy="4021000"/>
+                      <a:ext cx="5630062" cy="3677164"/>
                     </a:xfrm>
                     <a:prstGeom prst="rect">
                       <a:avLst/>
@@ -874,79 +1249,410 @@
     </w:p>
     <w:p>
       <w:pPr>
-        <w:spacing w:after="0"/>
+        <w:spacing w:after="0" w:line="240" w:lineRule="auto"/>
         <w:ind w:left="360"/>
+        <w:jc w:val="center"/>
         <w:rPr>
           <w:rFonts w:ascii="Arial" w:hAnsi="Arial" w:cs="Arial"/>
-          <w:sz w:val="32"/>
-          <w:szCs w:val="32"/>
-        </w:rPr>
-      </w:pPr>
-      <w:r>
-        <w:rPr>
-          <w:rFonts w:ascii="Arial" w:hAnsi="Arial" w:cs="Arial"/>
-          <w:sz w:val="32"/>
-          <w:szCs w:val="32"/>
+          <w:b/>
+          <w:bCs/>
+          <w:sz w:val="36"/>
+          <w:szCs w:val="36"/>
+        </w:rPr>
+      </w:pPr>
+    </w:p>
+    <w:p>
+      <w:pPr>
+        <w:spacing w:after="0" w:line="240" w:lineRule="auto"/>
+        <w:ind w:left="360"/>
+        <w:jc w:val="both"/>
+        <w:rPr>
+          <w:rFonts w:ascii="Aparajita" w:hAnsi="Aparajita" w:cs="Aparajita"/>
+          <w:sz w:val="36"/>
+          <w:szCs w:val="36"/>
+        </w:rPr>
+      </w:pPr>
+      <w:r>
+        <w:rPr>
+          <w:rFonts w:ascii="Aparajita" w:hAnsi="Aparajita" w:cs="Aparajita"/>
+          <w:sz w:val="36"/>
+          <w:szCs w:val="36"/>
         </w:rPr>
         <w:t xml:space="preserve">La prima delle 2 LAN fisiche presenti possiede l’indirizzo di rete </w:t>
       </w:r>
       <w:r>
         <w:rPr>
-          <w:rFonts w:ascii="Arial" w:hAnsi="Arial" w:cs="Arial"/>
+          <w:rFonts w:ascii="Aparajita" w:hAnsi="Aparajita" w:cs="Aparajita"/>
           <w:i/>
           <w:iCs/>
-          <w:sz w:val="32"/>
-          <w:szCs w:val="32"/>
+          <w:sz w:val="36"/>
+          <w:szCs w:val="36"/>
         </w:rPr>
         <w:t>192.168.1.0</w:t>
       </w:r>
       <w:r>
         <w:rPr>
-          <w:rFonts w:ascii="Arial" w:hAnsi="Arial" w:cs="Arial"/>
-          <w:sz w:val="32"/>
-          <w:szCs w:val="32"/>
-        </w:rPr>
-        <w:t xml:space="preserve"> con </w:t>
-      </w:r>
-      <w:proofErr w:type="spellStart"/>
-      <w:r>
-        <w:rPr>
-          <w:rFonts w:ascii="Arial" w:hAnsi="Arial" w:cs="Arial"/>
-          <w:sz w:val="32"/>
-          <w:szCs w:val="32"/>
-        </w:rPr>
-        <w:t>subnet</w:t>
-      </w:r>
-      <w:proofErr w:type="spellEnd"/>
-      <w:r>
-        <w:rPr>
-          <w:rFonts w:ascii="Arial" w:hAnsi="Arial" w:cs="Arial"/>
-          <w:sz w:val="32"/>
-          <w:szCs w:val="32"/>
-        </w:rPr>
-        <w:t xml:space="preserve"> mask /24, consentendo quindi un numero di </w:t>
-      </w:r>
-      <w:proofErr w:type="spellStart"/>
-      <w:r>
-        <w:rPr>
-          <w:rFonts w:ascii="Arial" w:hAnsi="Arial" w:cs="Arial"/>
-          <w:sz w:val="32"/>
-          <w:szCs w:val="32"/>
-        </w:rPr>
-        <w:t>host</w:t>
-      </w:r>
-      <w:proofErr w:type="spellEnd"/>
-      <w:r>
-        <w:rPr>
-          <w:rFonts w:ascii="Arial" w:hAnsi="Arial" w:cs="Arial"/>
-          <w:sz w:val="32"/>
-          <w:szCs w:val="32"/>
-        </w:rPr>
-        <w:t xml:space="preserve"> massimo di </w:t>
+          <w:rFonts w:ascii="Aparajita" w:hAnsi="Aparajita" w:cs="Aparajita"/>
+          <w:sz w:val="36"/>
+          <w:szCs w:val="36"/>
+        </w:rPr>
+        <w:t xml:space="preserve"> con subnet mask /24</w:t>
+      </w:r>
+      <w:r>
+        <w:rPr>
+          <w:rFonts w:ascii="Aparajita" w:hAnsi="Aparajita" w:cs="Aparajita"/>
+          <w:sz w:val="36"/>
+          <w:szCs w:val="36"/>
+        </w:rPr>
+        <w:t xml:space="preserve">, abilitando quindi </w:t>
+      </w:r>
+      <w:r>
+        <w:rPr>
+          <w:rFonts w:ascii="Aparajita" w:hAnsi="Aparajita" w:cs="Aparajita"/>
+          <w:sz w:val="36"/>
+          <w:szCs w:val="36"/>
+        </w:rPr>
+        <w:t>3 byte per identificare la rete e 1 byte per l’identificazione degli hos</w:t>
+      </w:r>
+      <w:r>
+        <w:rPr>
+          <w:rFonts w:ascii="Aparajita" w:hAnsi="Aparajita" w:cs="Aparajita"/>
+          <w:sz w:val="36"/>
+          <w:szCs w:val="36"/>
+        </w:rPr>
+        <w:t>t</w:t>
+      </w:r>
+      <w:r>
+        <w:rPr>
+          <w:rFonts w:ascii="Aparajita" w:hAnsi="Aparajita" w:cs="Aparajita"/>
+          <w:sz w:val="36"/>
+          <w:szCs w:val="36"/>
+        </w:rPr>
+        <w:t>.</w:t>
+      </w:r>
+    </w:p>
+    <w:p>
+      <w:pPr>
+        <w:spacing w:after="0" w:line="240" w:lineRule="auto"/>
+        <w:ind w:left="360"/>
+        <w:jc w:val="both"/>
+        <w:rPr>
+          <w:rFonts w:ascii="Aparajita" w:hAnsi="Aparajita" w:cs="Aparajita"/>
+          <w:sz w:val="36"/>
+          <w:szCs w:val="36"/>
+        </w:rPr>
+      </w:pPr>
+      <w:r>
+        <w:rPr>
+          <w:rFonts w:ascii="Aparajita" w:hAnsi="Aparajita" w:cs="Aparajita"/>
+          <w:sz w:val="36"/>
+          <w:szCs w:val="36"/>
+        </w:rPr>
+        <w:t xml:space="preserve">La modalità scelta per la creazione delle due VLAN interne è quella di suddividere la parte di host dell’indirizzo, </w:t>
+      </w:r>
+      <w:r>
+        <w:rPr>
+          <w:rFonts w:ascii="Aparajita" w:hAnsi="Aparajita" w:cs="Aparajita"/>
+          <w:sz w:val="36"/>
+          <w:szCs w:val="36"/>
+        </w:rPr>
+        <w:t>con l’obiettivo di ottenere due sottoreti con subnet mask /25</w:t>
+      </w:r>
+      <w:r>
+        <w:rPr>
+          <w:rFonts w:ascii="Aparajita" w:hAnsi="Aparajita" w:cs="Aparajita"/>
+          <w:sz w:val="36"/>
+          <w:szCs w:val="36"/>
+        </w:rPr>
+        <w:t>.</w:t>
+      </w:r>
+      <w:r>
+        <w:rPr>
+          <w:rFonts w:ascii="Aparajita" w:hAnsi="Aparajita" w:cs="Aparajita"/>
+          <w:sz w:val="36"/>
+          <w:szCs w:val="36"/>
+        </w:rPr>
+        <w:t xml:space="preserve"> </w:t>
+      </w:r>
+      <w:r>
+        <w:rPr>
+          <w:rFonts w:ascii="Aparajita" w:hAnsi="Aparajita" w:cs="Aparajita"/>
+          <w:sz w:val="36"/>
+          <w:szCs w:val="36"/>
+        </w:rPr>
+        <w:t xml:space="preserve">In questo modo, </w:t>
+      </w:r>
+      <w:r>
+        <w:rPr>
+          <w:rFonts w:ascii="Aparajita" w:hAnsi="Aparajita" w:cs="Aparajita"/>
+          <w:sz w:val="36"/>
+          <w:szCs w:val="36"/>
+        </w:rPr>
+        <w:t xml:space="preserve">ogni VLAN </w:t>
+      </w:r>
+      <w:r>
+        <w:rPr>
+          <w:rFonts w:ascii="Aparajita" w:hAnsi="Aparajita" w:cs="Aparajita"/>
+          <w:sz w:val="36"/>
+          <w:szCs w:val="36"/>
+        </w:rPr>
+        <w:t xml:space="preserve">ha </w:t>
+      </w:r>
+      <w:r>
+        <w:rPr>
+          <w:rFonts w:ascii="Aparajita" w:hAnsi="Aparajita" w:cs="Aparajita"/>
+          <w:sz w:val="36"/>
+          <w:szCs w:val="36"/>
+        </w:rPr>
+        <w:t>127 indirizzi disponibili e quindi 124 host collegabili, numero ottenuto rimuovendo gli indirizzi che rappresentano la rete, il default gateway e il broadcast.</w:t>
+      </w:r>
+    </w:p>
+    <w:p>
+      <w:pPr>
+        <w:spacing w:after="0" w:line="240" w:lineRule="auto"/>
+        <w:ind w:left="360"/>
+        <w:jc w:val="both"/>
+        <w:rPr>
+          <w:rFonts w:ascii="Aparajita" w:hAnsi="Aparajita" w:cs="Aparajita"/>
+          <w:sz w:val="36"/>
+          <w:szCs w:val="36"/>
+        </w:rPr>
+      </w:pPr>
+      <w:r>
+        <w:rPr>
+          <w:rFonts w:ascii="Aparajita" w:hAnsi="Aparajita" w:cs="Aparajita"/>
+          <w:sz w:val="36"/>
+          <w:szCs w:val="36"/>
+        </w:rPr>
+        <w:t xml:space="preserve">Come si può evincere </w:t>
+      </w:r>
+      <w:r>
+        <w:rPr>
+          <w:rFonts w:ascii="Aparajita" w:hAnsi="Aparajita" w:cs="Aparajita"/>
+          <w:sz w:val="36"/>
+          <w:szCs w:val="36"/>
+        </w:rPr>
+        <w:t xml:space="preserve">dall’immagine sopra, la prima VLAN, denominata “VLAN-Rossa”, ha come indirizzo di rete </w:t>
+      </w:r>
+      <w:r>
+        <w:rPr>
+          <w:rFonts w:ascii="Aparajita" w:hAnsi="Aparajita" w:cs="Aparajita"/>
+          <w:i/>
+          <w:iCs/>
+          <w:sz w:val="36"/>
+          <w:szCs w:val="36"/>
+        </w:rPr>
+        <w:t>192.168.1.0/25</w:t>
+      </w:r>
+      <w:r>
+        <w:rPr>
+          <w:rFonts w:ascii="Aparajita" w:hAnsi="Aparajita" w:cs="Aparajita"/>
+          <w:sz w:val="36"/>
+          <w:szCs w:val="36"/>
+        </w:rPr>
+        <w:t xml:space="preserve">, con il default gateway rappresentato dal primo indirizzo disponibile, ovvero il </w:t>
+      </w:r>
+      <w:r>
+        <w:rPr>
+          <w:rFonts w:ascii="Aparajita" w:hAnsi="Aparajita" w:cs="Aparajita"/>
+          <w:i/>
+          <w:iCs/>
+          <w:sz w:val="36"/>
+          <w:szCs w:val="36"/>
+        </w:rPr>
+        <w:t>192.168.1.1</w:t>
+      </w:r>
+      <w:r>
+        <w:rPr>
+          <w:rFonts w:ascii="Aparajita" w:hAnsi="Aparajita" w:cs="Aparajita"/>
+          <w:sz w:val="36"/>
+          <w:szCs w:val="36"/>
+        </w:rPr>
+        <w:t xml:space="preserve"> e il broadcast rappresentato dall’ultimo, </w:t>
+      </w:r>
+      <w:r>
+        <w:rPr>
+          <w:rFonts w:ascii="Aparajita" w:hAnsi="Aparajita" w:cs="Aparajita"/>
+          <w:i/>
+          <w:iCs/>
+          <w:sz w:val="36"/>
+          <w:szCs w:val="36"/>
+        </w:rPr>
+        <w:t>192.168.1.127</w:t>
+      </w:r>
+      <w:r>
+        <w:rPr>
+          <w:rFonts w:ascii="Aparajita" w:hAnsi="Aparajita" w:cs="Aparajita"/>
+          <w:sz w:val="36"/>
+          <w:szCs w:val="36"/>
+        </w:rPr>
+        <w:t>.</w:t>
+      </w:r>
+    </w:p>
+    <w:p>
+      <w:pPr>
+        <w:spacing w:after="0" w:line="240" w:lineRule="auto"/>
+        <w:ind w:left="360"/>
+        <w:jc w:val="both"/>
+        <w:rPr>
+          <w:rFonts w:ascii="Aparajita" w:hAnsi="Aparajita" w:cs="Aparajita"/>
+          <w:sz w:val="36"/>
+          <w:szCs w:val="36"/>
+        </w:rPr>
+      </w:pPr>
+      <w:r>
+        <w:rPr>
+          <w:rFonts w:ascii="Aparajita" w:hAnsi="Aparajita" w:cs="Aparajita"/>
+          <w:sz w:val="36"/>
+          <w:szCs w:val="36"/>
+        </w:rPr>
+        <w:t xml:space="preserve">La seconda VLAN, denominata “VLAN-Azzurra”, ha come indirizzo di rete </w:t>
+      </w:r>
+      <w:r>
+        <w:rPr>
+          <w:rFonts w:ascii="Aparajita" w:hAnsi="Aparajita" w:cs="Aparajita"/>
+          <w:i/>
+          <w:iCs/>
+          <w:sz w:val="36"/>
+          <w:szCs w:val="36"/>
+        </w:rPr>
+        <w:t>192.168.1.128/25</w:t>
+      </w:r>
+      <w:r>
+        <w:rPr>
+          <w:rFonts w:ascii="Aparajita" w:hAnsi="Aparajita" w:cs="Aparajita"/>
+          <w:sz w:val="36"/>
+          <w:szCs w:val="36"/>
+        </w:rPr>
+        <w:t xml:space="preserve">, come default gateway </w:t>
+      </w:r>
+      <w:r>
+        <w:rPr>
+          <w:rFonts w:ascii="Aparajita" w:hAnsi="Aparajita" w:cs="Aparajita"/>
+          <w:i/>
+          <w:iCs/>
+          <w:sz w:val="36"/>
+          <w:szCs w:val="36"/>
+        </w:rPr>
+        <w:t xml:space="preserve">192.168.1.129 </w:t>
+      </w:r>
+      <w:r>
+        <w:rPr>
+          <w:rFonts w:ascii="Aparajita" w:hAnsi="Aparajita" w:cs="Aparajita"/>
+          <w:sz w:val="36"/>
+          <w:szCs w:val="36"/>
+        </w:rPr>
+        <w:t xml:space="preserve">e come broadcast </w:t>
+      </w:r>
+      <w:r>
+        <w:rPr>
+          <w:rFonts w:ascii="Aparajita" w:hAnsi="Aparajita" w:cs="Aparajita"/>
+          <w:i/>
+          <w:iCs/>
+          <w:sz w:val="36"/>
+          <w:szCs w:val="36"/>
+        </w:rPr>
+        <w:t>192.168.1.255</w:t>
+      </w:r>
+      <w:r>
+        <w:rPr>
+          <w:rFonts w:ascii="Aparajita" w:hAnsi="Aparajita" w:cs="Aparajita"/>
+          <w:sz w:val="36"/>
+          <w:szCs w:val="36"/>
+        </w:rPr>
+        <w:t>.</w:t>
+      </w:r>
+    </w:p>
+    <w:p>
+      <w:pPr>
+        <w:pStyle w:val="Paragrafoelenco"/>
+        <w:numPr>
+          <w:ilvl w:val="1"/>
+          <w:numId w:val="3"/>
+        </w:numPr>
+        <w:spacing w:after="0" w:line="240" w:lineRule="auto"/>
+        <w:jc w:val="both"/>
+        <w:rPr>
+          <w:rFonts w:asciiTheme="majorHAnsi" w:hAnsiTheme="majorHAnsi" w:cs="Aparajita"/>
+          <w:b/>
+          <w:bCs/>
+          <w:sz w:val="36"/>
+          <w:szCs w:val="36"/>
+        </w:rPr>
+      </w:pPr>
+      <w:bookmarkStart w:id="2" w:name="LAN2"/>
+      <w:r>
+        <w:rPr>
+          <w:rFonts w:asciiTheme="majorHAnsi" w:hAnsiTheme="majorHAnsi" w:cs="Aparajita"/>
+          <w:b/>
+          <w:bCs/>
+          <w:sz w:val="36"/>
+          <w:szCs w:val="36"/>
+        </w:rPr>
+        <w:lastRenderedPageBreak/>
+        <w:t>LAN 2</w:t>
+      </w:r>
+    </w:p>
+    <w:bookmarkEnd w:id="2"/>
+    <w:p>
+      <w:pPr>
+        <w:spacing w:after="0" w:line="240" w:lineRule="auto"/>
+        <w:ind w:left="360"/>
+        <w:rPr>
+          <w:rFonts w:asciiTheme="majorHAnsi" w:hAnsiTheme="majorHAnsi" w:cs="Aparajita"/>
+          <w:b/>
+          <w:bCs/>
+          <w:sz w:val="36"/>
+          <w:szCs w:val="36"/>
+        </w:rPr>
+      </w:pPr>
+      <w:r>
+        <w:rPr>
+          <w:rFonts w:asciiTheme="majorHAnsi" w:hAnsiTheme="majorHAnsi" w:cs="Aparajita"/>
+          <w:b/>
+          <w:bCs/>
+          <w:sz w:val="36"/>
+          <w:szCs w:val="36"/>
+        </w:rPr>
+        <w:drawing>
+          <wp:inline distT="0" distB="0" distL="0" distR="0" wp14:anchorId="61499397" wp14:editId="5EB00522">
+            <wp:extent cx="5725324" cy="3658111"/>
+            <wp:effectExtent l="0" t="0" r="0" b="0"/>
+            <wp:docPr id="535080724" name="Immagine 1"/>
+            <wp:cNvGraphicFramePr>
+              <a:graphicFrameLocks xmlns:a="http://schemas.openxmlformats.org/drawingml/2006/main" noChangeAspect="1"/>
+            </wp:cNvGraphicFramePr>
+            <a:graphic xmlns:a="http://schemas.openxmlformats.org/drawingml/2006/main">
+              <a:graphicData uri="http://schemas.openxmlformats.org/drawingml/2006/picture">
+                <pic:pic xmlns:pic="http://schemas.openxmlformats.org/drawingml/2006/picture">
+                  <pic:nvPicPr>
+                    <pic:cNvPr id="535080724" name=""/>
+                    <pic:cNvPicPr/>
+                  </pic:nvPicPr>
+                  <pic:blipFill>
+                    <a:blip r:embed="rId10"/>
+                    <a:stretch>
+                      <a:fillRect/>
+                    </a:stretch>
+                  </pic:blipFill>
+                  <pic:spPr>
+                    <a:xfrm>
+                      <a:off x="0" y="0"/>
+                      <a:ext cx="5725324" cy="3658111"/>
+                    </a:xfrm>
+                    <a:prstGeom prst="rect">
+                      <a:avLst/>
+                    </a:prstGeom>
+                  </pic:spPr>
+                </pic:pic>
+              </a:graphicData>
+            </a:graphic>
+          </wp:inline>
+        </w:drawing>
       </w:r>
     </w:p>
     <w:sectPr>
-      <w:footerReference w:type="default" r:id="rId10"/>
+      <w:footerReference w:type="default" r:id="rId11"/>
       <w:pgSz w:w="11906" w:h="16838"/>
       <w:pgMar w:top="1417" w:right="1134" w:bottom="1134" w:left="1134" w:header="708" w:footer="708" w:gutter="0"/>
       <w:pgNumType w:start="1"/>

</xml_diff>